<commit_message>
fixed layout a little bit. looks less ugly...
</commit_message>
<xml_diff>
--- a/Report_Ex01.docx
+++ b/Report_Ex01.docx
@@ -1441,7 +1441,7 @@
           <v:shape id="_x0000_i1025" type="#_x0000_t75" style="width:87.9pt;height:49.4pt" o:ole="">
             <v:imagedata r:id="rId10" o:title=""/>
           </v:shape>
-          <o:OLEObject Type="Embed" ProgID="AcroExch.Document.11" ShapeID="_x0000_i1025" DrawAspect="Icon" ObjectID="_1476559330" r:id="rId11"/>
+          <o:OLEObject Type="Embed" ProgID="AcroExch.Document.11" ShapeID="_x0000_i1025" DrawAspect="Icon" ObjectID="_1476561281" r:id="rId11"/>
         </w:object>
       </w:r>
     </w:p>
@@ -3403,7 +3403,7 @@
           <v:shape id="_x0000_i1026" type="#_x0000_t75" style="width:77pt;height:49.4pt" o:ole="">
             <v:imagedata r:id="rId12" o:title=""/>
           </v:shape>
-          <o:OLEObject Type="Embed" ProgID="Package" ShapeID="_x0000_i1026" DrawAspect="Icon" ObjectID="_1476559331" r:id="rId13"/>
+          <o:OLEObject Type="Embed" ProgID="Package" ShapeID="_x0000_i1026" DrawAspect="Icon" ObjectID="_1476561282" r:id="rId13"/>
         </w:object>
       </w:r>
       <w:r>
@@ -3418,7 +3418,7 @@
           <v:shape id="_x0000_i1027" type="#_x0000_t75" style="width:77pt;height:49.4pt" o:ole="">
             <v:imagedata r:id="rId14" o:title=""/>
           </v:shape>
-          <o:OLEObject Type="Embed" ProgID="Package" ShapeID="_x0000_i1027" DrawAspect="Icon" ObjectID="_1476559332" r:id="rId15"/>
+          <o:OLEObject Type="Embed" ProgID="Package" ShapeID="_x0000_i1027" DrawAspect="Icon" ObjectID="_1476561283" r:id="rId15"/>
         </w:object>
       </w:r>
     </w:p>
@@ -3691,7 +3691,6 @@
     </w:p>
     <w:p>
       <w:pPr>
-        <w:pStyle w:val="Listenabsatz"/>
         <w:rPr>
           <w:rFonts w:ascii="LMRoman12-Bold" w:hAnsi="LMRoman12-Bold" w:cs="LMRoman12-Bold"/>
           <w:b/>
@@ -3723,52 +3722,8 @@
           <w:szCs w:val="28"/>
           <w:u w:val="single"/>
         </w:rPr>
-        <w:t xml:space="preserve"> 5</w:t>
-      </w:r>
-      <w:r>
-        <w:rPr>
-          <w:rFonts w:ascii="LMRoman12-Bold" w:hAnsi="LMRoman12-Bold" w:cs="LMRoman12-Bold"/>
-          <w:b/>
-          <w:bCs/>
-          <w:sz w:val="28"/>
-          <w:szCs w:val="28"/>
-          <w:u w:val="single"/>
-        </w:rPr>
-        <w:t xml:space="preserve"> R</w:t>
-      </w:r>
-      <w:r>
-        <w:rPr>
-          <w:rFonts w:ascii="LMRoman12-Bold" w:hAnsi="LMRoman12-Bold" w:cs="LMRoman12-Bold"/>
-          <w:b/>
-          <w:bCs/>
-          <w:sz w:val="28"/>
-          <w:szCs w:val="28"/>
-          <w:u w:val="single"/>
-        </w:rPr>
-        <w:t>esults:</w:t>
-      </w:r>
-    </w:p>
-    <w:p>
-      <w:pPr>
-        <w:pStyle w:val="Listenabsatz"/>
-        <w:rPr>
-          <w:rFonts w:ascii="LMRoman12-Bold" w:hAnsi="LMRoman12-Bold" w:cs="LMRoman12-Bold"/>
-          <w:bCs/>
-          <w:sz w:val="28"/>
-          <w:szCs w:val="28"/>
-        </w:rPr>
-      </w:pPr>
-    </w:p>
-    <w:p>
-      <w:pPr>
-        <w:pStyle w:val="Listenabsatz"/>
-        <w:rPr>
-          <w:rFonts w:ascii="LMRoman12-Bold" w:hAnsi="LMRoman12-Bold" w:cs="LMRoman12-Bold"/>
-          <w:bCs/>
-          <w:sz w:val="28"/>
-          <w:szCs w:val="28"/>
-        </w:rPr>
-      </w:pPr>
+        <w:t xml:space="preserve"> 5 Results:</w:t>
+      </w:r>
       <w:r>
         <w:rPr>
           <w:rFonts w:ascii="LMRoman12-Bold" w:hAnsi="LMRoman12-Bold" w:cs="LMRoman12-Bold"/>
@@ -3779,9 +3734,9 @@
           <w:lang w:val="de-DE" w:eastAsia="de-DE"/>
         </w:rPr>
         <w:drawing>
-          <wp:inline distT="0" distB="0" distL="0" distR="0">
-            <wp:extent cx="6030876" cy="1772097"/>
-            <wp:effectExtent l="19050" t="0" r="7974" b="0"/>
+          <wp:inline distT="0" distB="0" distL="0" distR="0" wp14:anchorId="18C5D954" wp14:editId="792F317F">
+            <wp:extent cx="6120000" cy="1825200"/>
+            <wp:effectExtent l="0" t="0" r="0" b="0"/>
             <wp:docPr id="21" name="Picture 21"/>
             <wp:cNvGraphicFramePr>
               <a:graphicFrameLocks xmlns:a="http://schemas.openxmlformats.org/drawingml/2006/main" noChangeAspect="1"/>
@@ -3805,7 +3760,7 @@
                   <pic:spPr bwMode="auto">
                     <a:xfrm>
                       <a:off x="0" y="0"/>
-                      <a:ext cx="6026519" cy="1770817"/>
+                      <a:ext cx="6120000" cy="1825200"/>
                     </a:xfrm>
                     <a:prstGeom prst="rect">
                       <a:avLst/>
@@ -3836,16 +3791,78 @@
           <w:u w:val="single"/>
         </w:rPr>
       </w:pPr>
-      <w:r>
-        <w:rPr>
-          <w:rFonts w:ascii="LMRoman12-Bold" w:hAnsi="LMRoman12-Bold" w:cs="LMRoman12-Bold"/>
-          <w:b/>
-          <w:bCs/>
-          <w:sz w:val="28"/>
-          <w:szCs w:val="28"/>
-        </w:rPr>
-        <w:tab/>
-      </w:r>
+    </w:p>
+    <w:p>
+      <w:pPr>
+        <w:rPr>
+          <w:rFonts w:ascii="LMRoman12-Bold" w:hAnsi="LMRoman12-Bold" w:cs="LMRoman12-Bold"/>
+          <w:b/>
+          <w:bCs/>
+          <w:sz w:val="28"/>
+          <w:szCs w:val="28"/>
+          <w:u w:val="single"/>
+        </w:rPr>
+      </w:pPr>
+    </w:p>
+    <w:p>
+      <w:pPr>
+        <w:rPr>
+          <w:rFonts w:ascii="LMRoman12-Bold" w:hAnsi="LMRoman12-Bold" w:cs="LMRoman12-Bold"/>
+          <w:b/>
+          <w:bCs/>
+          <w:sz w:val="28"/>
+          <w:szCs w:val="28"/>
+          <w:u w:val="single"/>
+        </w:rPr>
+      </w:pPr>
+    </w:p>
+    <w:p>
+      <w:pPr>
+        <w:rPr>
+          <w:rFonts w:ascii="LMRoman12-Bold" w:hAnsi="LMRoman12-Bold" w:cs="LMRoman12-Bold"/>
+          <w:b/>
+          <w:bCs/>
+          <w:sz w:val="28"/>
+          <w:szCs w:val="28"/>
+          <w:u w:val="single"/>
+        </w:rPr>
+      </w:pPr>
+    </w:p>
+    <w:p>
+      <w:pPr>
+        <w:rPr>
+          <w:rFonts w:ascii="LMRoman12-Bold" w:hAnsi="LMRoman12-Bold" w:cs="LMRoman12-Bold"/>
+          <w:b/>
+          <w:bCs/>
+          <w:sz w:val="28"/>
+          <w:szCs w:val="28"/>
+          <w:u w:val="single"/>
+        </w:rPr>
+      </w:pPr>
+    </w:p>
+    <w:p>
+      <w:pPr>
+        <w:rPr>
+          <w:rFonts w:ascii="LMRoman12-Bold" w:hAnsi="LMRoman12-Bold" w:cs="LMRoman12-Bold"/>
+          <w:b/>
+          <w:bCs/>
+          <w:sz w:val="28"/>
+          <w:szCs w:val="28"/>
+          <w:u w:val="single"/>
+        </w:rPr>
+      </w:pPr>
+    </w:p>
+    <w:p>
+      <w:pPr>
+        <w:rPr>
+          <w:rFonts w:ascii="LMRoman12-Bold" w:hAnsi="LMRoman12-Bold" w:cs="LMRoman12-Bold"/>
+          <w:b/>
+          <w:bCs/>
+          <w:sz w:val="28"/>
+          <w:szCs w:val="28"/>
+          <w:u w:val="single"/>
+        </w:rPr>
+      </w:pPr>
       <w:proofErr w:type="gramStart"/>
       <w:r>
         <w:rPr>
@@ -3856,6 +3873,7 @@
           <w:szCs w:val="28"/>
           <w:u w:val="single"/>
         </w:rPr>
+        <w:lastRenderedPageBreak/>
         <w:t>Opt</w:t>
       </w:r>
       <w:proofErr w:type="gramEnd"/>
@@ -3873,17 +3891,15 @@
     </w:p>
     <w:p>
       <w:pPr>
-        <w:ind w:firstLine="720"/>
-        <w:rPr>
-          <w:rFonts w:ascii="LMRoman12-Bold" w:hAnsi="LMRoman12-Bold" w:cs="LMRoman12-Bold"/>
-          <w:b/>
-          <w:bCs/>
-          <w:sz w:val="28"/>
-          <w:szCs w:val="28"/>
-          <w:u w:val="single"/>
-        </w:rPr>
-      </w:pPr>
-      <w:bookmarkStart w:id="7" w:name="_GoBack"/>
+        <w:rPr>
+          <w:rFonts w:ascii="LMRoman12-Bold" w:hAnsi="LMRoman12-Bold" w:cs="LMRoman12-Bold"/>
+          <w:b/>
+          <w:bCs/>
+          <w:sz w:val="28"/>
+          <w:szCs w:val="28"/>
+          <w:u w:val="single"/>
+        </w:rPr>
+      </w:pPr>
       <w:r>
         <w:rPr>
           <w:rFonts w:ascii="LMRoman12-Bold" w:hAnsi="LMRoman12-Bold" w:cs="LMRoman12-Bold"/>
@@ -3895,10 +3911,9 @@
           <w:u w:val="single"/>
           <w:lang w:val="de-DE" w:eastAsia="de-DE"/>
         </w:rPr>
-        <w:lastRenderedPageBreak/>
         <w:drawing>
-          <wp:inline distT="0" distB="0" distL="0" distR="0">
-            <wp:extent cx="5741582" cy="2323244"/>
+          <wp:inline distT="0" distB="0" distL="0" distR="0" wp14:anchorId="04990865" wp14:editId="7DE3C80E">
+            <wp:extent cx="6120000" cy="1868400"/>
             <wp:effectExtent l="0" t="0" r="0" b="0"/>
             <wp:docPr id="12" name="Picture 12"/>
             <wp:cNvGraphicFramePr>
@@ -3923,7 +3938,7 @@
                   <pic:spPr bwMode="auto">
                     <a:xfrm>
                       <a:off x="0" y="0"/>
-                      <a:ext cx="5734088" cy="2320212"/>
+                      <a:ext cx="6120000" cy="1868400"/>
                     </a:xfrm>
                     <a:prstGeom prst="rect">
                       <a:avLst/>
@@ -3942,79 +3957,6 @@
           </wp:inline>
         </w:drawing>
       </w:r>
-      <w:bookmarkEnd w:id="7"/>
-    </w:p>
-    <w:p>
-      <w:pPr>
-        <w:rPr>
-          <w:rFonts w:ascii="LMRoman12-Bold" w:hAnsi="LMRoman12-Bold" w:cs="LMRoman12-Bold"/>
-          <w:b/>
-          <w:bCs/>
-          <w:sz w:val="28"/>
-          <w:szCs w:val="28"/>
-          <w:u w:val="single"/>
-        </w:rPr>
-      </w:pPr>
-    </w:p>
-    <w:p>
-      <w:pPr>
-        <w:rPr>
-          <w:rFonts w:ascii="LMRoman12-Bold" w:hAnsi="LMRoman12-Bold" w:cs="LMRoman12-Bold"/>
-          <w:b/>
-          <w:bCs/>
-          <w:sz w:val="28"/>
-          <w:szCs w:val="28"/>
-          <w:u w:val="single"/>
-        </w:rPr>
-      </w:pPr>
-    </w:p>
-    <w:p>
-      <w:pPr>
-        <w:rPr>
-          <w:rFonts w:ascii="LMRoman12-Bold" w:hAnsi="LMRoman12-Bold" w:cs="LMRoman12-Bold"/>
-          <w:b/>
-          <w:bCs/>
-          <w:sz w:val="28"/>
-          <w:szCs w:val="28"/>
-          <w:u w:val="single"/>
-        </w:rPr>
-      </w:pPr>
-    </w:p>
-    <w:p>
-      <w:pPr>
-        <w:rPr>
-          <w:rFonts w:ascii="LMRoman12-Bold" w:hAnsi="LMRoman12-Bold" w:cs="LMRoman12-Bold"/>
-          <w:b/>
-          <w:bCs/>
-          <w:sz w:val="28"/>
-          <w:szCs w:val="28"/>
-          <w:u w:val="single"/>
-        </w:rPr>
-      </w:pPr>
-    </w:p>
-    <w:p>
-      <w:pPr>
-        <w:rPr>
-          <w:rFonts w:ascii="LMRoman12-Bold" w:hAnsi="LMRoman12-Bold" w:cs="LMRoman12-Bold"/>
-          <w:b/>
-          <w:bCs/>
-          <w:sz w:val="28"/>
-          <w:szCs w:val="28"/>
-          <w:u w:val="single"/>
-        </w:rPr>
-      </w:pPr>
-    </w:p>
-    <w:p>
-      <w:pPr>
-        <w:rPr>
-          <w:rFonts w:ascii="LMRoman12-Bold" w:hAnsi="LMRoman12-Bold" w:cs="LMRoman12-Bold"/>
-          <w:b/>
-          <w:bCs/>
-          <w:sz w:val="28"/>
-          <w:szCs w:val="28"/>
-          <w:u w:val="single"/>
-        </w:rPr>
-      </w:pPr>
     </w:p>
     <w:p>
       <w:pPr>
@@ -4076,8 +4018,8 @@
         </w:rPr>
         <w:drawing>
           <wp:inline distT="0" distB="0" distL="0" distR="0">
-            <wp:extent cx="5943600" cy="1575924"/>
-            <wp:effectExtent l="19050" t="0" r="0" b="0"/>
+            <wp:extent cx="6120000" cy="1616400"/>
+            <wp:effectExtent l="0" t="0" r="0" b="0"/>
             <wp:docPr id="18" name="Picture 18"/>
             <wp:cNvGraphicFramePr>
               <a:graphicFrameLocks xmlns:a="http://schemas.openxmlformats.org/drawingml/2006/main" noChangeAspect="1"/>
@@ -4101,7 +4043,7 @@
                   <pic:spPr bwMode="auto">
                     <a:xfrm>
                       <a:off x="0" y="0"/>
-                      <a:ext cx="5943600" cy="1575924"/>
+                      <a:ext cx="6120000" cy="1616400"/>
                     </a:xfrm>
                     <a:prstGeom prst="rect">
                       <a:avLst/>
@@ -4166,11 +4108,10 @@
           <w:u w:val="single"/>
           <w:lang w:val="de-DE" w:eastAsia="de-DE"/>
         </w:rPr>
-        <w:lastRenderedPageBreak/>
         <w:drawing>
           <wp:inline distT="0" distB="0" distL="0" distR="0">
-            <wp:extent cx="5945815" cy="1977655"/>
-            <wp:effectExtent l="19050" t="0" r="0" b="0"/>
+            <wp:extent cx="6120000" cy="1764000"/>
+            <wp:effectExtent l="0" t="0" r="0" b="0"/>
             <wp:docPr id="15" name="Picture 15"/>
             <wp:cNvGraphicFramePr>
               <a:graphicFrameLocks xmlns:a="http://schemas.openxmlformats.org/drawingml/2006/main" noChangeAspect="1"/>
@@ -4194,7 +4135,7 @@
                   <pic:spPr bwMode="auto">
                     <a:xfrm>
                       <a:off x="0" y="0"/>
-                      <a:ext cx="5943600" cy="1976918"/>
+                      <a:ext cx="6120000" cy="1764000"/>
                     </a:xfrm>
                     <a:prstGeom prst="rect">
                       <a:avLst/>
@@ -4225,6 +4166,42 @@
           <w:u w:val="single"/>
         </w:rPr>
       </w:pPr>
+    </w:p>
+    <w:p>
+      <w:pPr>
+        <w:rPr>
+          <w:rFonts w:ascii="LMRoman12-Bold" w:hAnsi="LMRoman12-Bold" w:cs="LMRoman12-Bold"/>
+          <w:b/>
+          <w:bCs/>
+          <w:sz w:val="28"/>
+          <w:szCs w:val="28"/>
+          <w:u w:val="single"/>
+        </w:rPr>
+      </w:pPr>
+    </w:p>
+    <w:p>
+      <w:pPr>
+        <w:rPr>
+          <w:rFonts w:ascii="LMRoman12-Bold" w:hAnsi="LMRoman12-Bold" w:cs="LMRoman12-Bold"/>
+          <w:b/>
+          <w:bCs/>
+          <w:sz w:val="28"/>
+          <w:szCs w:val="28"/>
+          <w:u w:val="single"/>
+        </w:rPr>
+      </w:pPr>
+    </w:p>
+    <w:p>
+      <w:pPr>
+        <w:rPr>
+          <w:rFonts w:ascii="LMRoman12-Bold" w:hAnsi="LMRoman12-Bold" w:cs="LMRoman12-Bold"/>
+          <w:b/>
+          <w:bCs/>
+          <w:sz w:val="28"/>
+          <w:szCs w:val="28"/>
+          <w:u w:val="single"/>
+        </w:rPr>
+      </w:pPr>
       <w:proofErr w:type="gramStart"/>
       <w:r>
         <w:rPr>
@@ -4235,6 +4212,7 @@
           <w:szCs w:val="28"/>
           <w:u w:val="single"/>
         </w:rPr>
+        <w:lastRenderedPageBreak/>
         <w:t>Opt</w:t>
       </w:r>
       <w:proofErr w:type="gramEnd"/>
@@ -4274,8 +4252,8 @@
         </w:rPr>
         <w:drawing>
           <wp:inline distT="0" distB="0" distL="0" distR="0">
-            <wp:extent cx="5943600" cy="1977836"/>
-            <wp:effectExtent l="19050" t="0" r="0" b="0"/>
+            <wp:extent cx="6120000" cy="2034000"/>
+            <wp:effectExtent l="0" t="0" r="0" b="0"/>
             <wp:docPr id="24" name="Picture 24"/>
             <wp:cNvGraphicFramePr>
               <a:graphicFrameLocks xmlns:a="http://schemas.openxmlformats.org/drawingml/2006/main" noChangeAspect="1"/>
@@ -4299,7 +4277,7 @@
                   <pic:spPr bwMode="auto">
                     <a:xfrm>
                       <a:off x="0" y="0"/>
-                      <a:ext cx="5943600" cy="1977836"/>
+                      <a:ext cx="6120000" cy="2034000"/>
                     </a:xfrm>
                     <a:prstGeom prst="rect">
                       <a:avLst/>
@@ -4318,18 +4296,8 @@
           </wp:inline>
         </w:drawing>
       </w:r>
-    </w:p>
-    <w:p>
-      <w:pPr>
-        <w:rPr>
-          <w:rFonts w:ascii="LMRoman12-Bold" w:hAnsi="LMRoman12-Bold" w:cs="LMRoman12-Bold"/>
-          <w:b/>
-          <w:bCs/>
-          <w:sz w:val="28"/>
-          <w:szCs w:val="28"/>
-          <w:u w:val="single"/>
-        </w:rPr>
-      </w:pPr>
+      <w:bookmarkStart w:id="7" w:name="_GoBack"/>
+      <w:bookmarkEnd w:id="7"/>
     </w:p>
     <w:p>
       <w:pPr>
@@ -4353,18 +4321,6 @@
         </w:rPr>
         <w:t>Naïve Result:</w:t>
       </w:r>
-    </w:p>
-    <w:p>
-      <w:pPr>
-        <w:rPr>
-          <w:rFonts w:ascii="LMRoman12-Bold" w:hAnsi="LMRoman12-Bold" w:cs="LMRoman12-Bold"/>
-          <w:b/>
-          <w:bCs/>
-          <w:sz w:val="28"/>
-          <w:szCs w:val="28"/>
-          <w:u w:val="single"/>
-        </w:rPr>
-      </w:pPr>
     </w:p>
     <w:p>
       <w:pPr>
@@ -4390,8 +4346,8 @@
         </w:rPr>
         <w:drawing>
           <wp:inline distT="0" distB="0" distL="0" distR="0">
-            <wp:extent cx="5945815" cy="1616148"/>
-            <wp:effectExtent l="19050" t="0" r="0" b="0"/>
+            <wp:extent cx="6120000" cy="1522800"/>
+            <wp:effectExtent l="0" t="0" r="0" b="0"/>
             <wp:docPr id="27" name="Picture 27"/>
             <wp:cNvGraphicFramePr>
               <a:graphicFrameLocks xmlns:a="http://schemas.openxmlformats.org/drawingml/2006/main" noChangeAspect="1"/>
@@ -4415,7 +4371,7 @@
                   <pic:spPr bwMode="auto">
                     <a:xfrm>
                       <a:off x="0" y="0"/>
-                      <a:ext cx="5943600" cy="1615546"/>
+                      <a:ext cx="6120000" cy="1522800"/>
                     </a:xfrm>
                     <a:prstGeom prst="rect">
                       <a:avLst/>
@@ -4446,6 +4402,17 @@
           <w:u w:val="single"/>
         </w:rPr>
       </w:pPr>
+      <w:r>
+        <w:rPr>
+          <w:rFonts w:ascii="LMRoman12-Bold" w:hAnsi="LMRoman12-Bold" w:cs="LMRoman12-Bold"/>
+          <w:b/>
+          <w:bCs/>
+          <w:sz w:val="28"/>
+          <w:szCs w:val="28"/>
+          <w:u w:val="single"/>
+        </w:rPr>
+        <w:br w:type="page"/>
+      </w:r>
     </w:p>
     <w:p>
       <w:pPr>
@@ -4513,8 +4480,8 @@
         </w:rPr>
         <w:drawing>
           <wp:inline distT="0" distB="0" distL="0" distR="0">
-            <wp:extent cx="5943600" cy="4379495"/>
-            <wp:effectExtent l="19050" t="0" r="0" b="0"/>
+            <wp:extent cx="6120000" cy="4528800"/>
+            <wp:effectExtent l="0" t="0" r="0" b="0"/>
             <wp:docPr id="4" name="Picture 4"/>
             <wp:cNvGraphicFramePr>
               <a:graphicFrameLocks xmlns:a="http://schemas.openxmlformats.org/drawingml/2006/main" noChangeAspect="1"/>
@@ -4538,7 +4505,7 @@
                   <pic:spPr bwMode="auto">
                     <a:xfrm>
                       <a:off x="0" y="0"/>
-                      <a:ext cx="5943600" cy="4379495"/>
+                      <a:ext cx="6120000" cy="4528800"/>
                     </a:xfrm>
                     <a:prstGeom prst="rect">
                       <a:avLst/>
@@ -4592,6 +4559,78 @@
     <w:p>
       <w:pPr>
         <w:rPr>
+          <w:rFonts w:ascii="LMRoman12-Bold" w:hAnsi="LMRoman12-Bold" w:cs="LMRoman12-Bold"/>
+          <w:b/>
+          <w:bCs/>
+          <w:sz w:val="28"/>
+          <w:szCs w:val="28"/>
+          <w:u w:val="single"/>
+        </w:rPr>
+      </w:pPr>
+    </w:p>
+    <w:p>
+      <w:pPr>
+        <w:rPr>
+          <w:rFonts w:ascii="LMRoman12-Bold" w:hAnsi="LMRoman12-Bold" w:cs="LMRoman12-Bold"/>
+          <w:b/>
+          <w:bCs/>
+          <w:sz w:val="28"/>
+          <w:szCs w:val="28"/>
+          <w:u w:val="single"/>
+        </w:rPr>
+      </w:pPr>
+    </w:p>
+    <w:p>
+      <w:pPr>
+        <w:rPr>
+          <w:rFonts w:ascii="LMRoman12-Bold" w:hAnsi="LMRoman12-Bold" w:cs="LMRoman12-Bold"/>
+          <w:b/>
+          <w:bCs/>
+          <w:sz w:val="28"/>
+          <w:szCs w:val="28"/>
+          <w:u w:val="single"/>
+        </w:rPr>
+      </w:pPr>
+    </w:p>
+    <w:p>
+      <w:pPr>
+        <w:rPr>
+          <w:rFonts w:ascii="LMRoman12-Bold" w:hAnsi="LMRoman12-Bold" w:cs="LMRoman12-Bold"/>
+          <w:b/>
+          <w:bCs/>
+          <w:sz w:val="28"/>
+          <w:szCs w:val="28"/>
+          <w:u w:val="single"/>
+        </w:rPr>
+      </w:pPr>
+    </w:p>
+    <w:p>
+      <w:pPr>
+        <w:rPr>
+          <w:rFonts w:ascii="LMRoman12-Bold" w:hAnsi="LMRoman12-Bold" w:cs="LMRoman12-Bold"/>
+          <w:b/>
+          <w:bCs/>
+          <w:sz w:val="28"/>
+          <w:szCs w:val="28"/>
+          <w:u w:val="single"/>
+        </w:rPr>
+      </w:pPr>
+    </w:p>
+    <w:p>
+      <w:pPr>
+        <w:rPr>
+          <w:rFonts w:ascii="LMRoman12-Bold" w:hAnsi="LMRoman12-Bold" w:cs="LMRoman12-Bold"/>
+          <w:b/>
+          <w:bCs/>
+          <w:sz w:val="28"/>
+          <w:szCs w:val="28"/>
+          <w:u w:val="single"/>
+        </w:rPr>
+      </w:pPr>
+    </w:p>
+    <w:p>
+      <w:pPr>
+        <w:rPr>
           <w:rFonts w:ascii="BitstreamVeraSans-Roman" w:hAnsi="BitstreamVeraSans-Roman" w:cs="BitstreamVeraSans-Roman"/>
           <w:b/>
           <w:sz w:val="29"/>
@@ -4608,6 +4647,7 @@
           <w:szCs w:val="28"/>
           <w:u w:val="single"/>
         </w:rPr>
+        <w:lastRenderedPageBreak/>
         <w:t xml:space="preserve">Plot of </w:t>
       </w:r>
       <w:proofErr w:type="spellStart"/>
@@ -4655,11 +4695,10 @@
           <w:u w:val="single"/>
           <w:lang w:val="de-DE" w:eastAsia="de-DE"/>
         </w:rPr>
-        <w:lastRenderedPageBreak/>
         <w:drawing>
           <wp:inline distT="0" distB="0" distL="0" distR="0">
-            <wp:extent cx="5943600" cy="4461776"/>
-            <wp:effectExtent l="19050" t="0" r="0" b="0"/>
+            <wp:extent cx="6120000" cy="4604400"/>
+            <wp:effectExtent l="0" t="0" r="0" b="0"/>
             <wp:docPr id="5" name="Picture 5"/>
             <wp:cNvGraphicFramePr>
               <a:graphicFrameLocks xmlns:a="http://schemas.openxmlformats.org/drawingml/2006/main" noChangeAspect="1"/>
@@ -4683,7 +4722,7 @@
                   <pic:spPr bwMode="auto">
                     <a:xfrm>
                       <a:off x="0" y="0"/>
-                      <a:ext cx="5943600" cy="4461776"/>
+                      <a:ext cx="6120000" cy="4604400"/>
                     </a:xfrm>
                     <a:prstGeom prst="rect">
                       <a:avLst/>
@@ -4775,6 +4814,18 @@
     <w:p>
       <w:pPr>
         <w:rPr>
+          <w:rFonts w:ascii="LMRoman12-Bold" w:hAnsi="LMRoman12-Bold" w:cs="LMRoman12-Bold"/>
+          <w:b/>
+          <w:bCs/>
+          <w:sz w:val="28"/>
+          <w:szCs w:val="28"/>
+          <w:u w:val="single"/>
+        </w:rPr>
+      </w:pPr>
+    </w:p>
+    <w:p>
+      <w:pPr>
+        <w:rPr>
           <w:rFonts w:ascii="BitstreamVeraSans-Roman" w:hAnsi="BitstreamVeraSans-Roman" w:cs="BitstreamVeraSans-Roman"/>
           <w:b/>
           <w:sz w:val="29"/>
@@ -4791,6 +4842,7 @@
           <w:szCs w:val="28"/>
           <w:u w:val="single"/>
         </w:rPr>
+        <w:lastRenderedPageBreak/>
         <w:t xml:space="preserve">Plot: </w:t>
       </w:r>
       <w:r>
@@ -4826,11 +4878,10 @@
           <w:u w:val="single"/>
           <w:lang w:val="de-DE" w:eastAsia="de-DE"/>
         </w:rPr>
-        <w:lastRenderedPageBreak/>
         <w:drawing>
           <wp:inline distT="0" distB="0" distL="0" distR="0">
-            <wp:extent cx="5945815" cy="2668772"/>
-            <wp:effectExtent l="19050" t="0" r="0" b="0"/>
+            <wp:extent cx="6120000" cy="4604400"/>
+            <wp:effectExtent l="0" t="0" r="0" b="0"/>
             <wp:docPr id="6" name="Picture 6"/>
             <wp:cNvGraphicFramePr>
               <a:graphicFrameLocks xmlns:a="http://schemas.openxmlformats.org/drawingml/2006/main" noChangeAspect="1"/>
@@ -4854,7 +4905,7 @@
                   <pic:spPr bwMode="auto">
                     <a:xfrm>
                       <a:off x="0" y="0"/>
-                      <a:ext cx="5943600" cy="2667778"/>
+                      <a:ext cx="6120000" cy="4604400"/>
                     </a:xfrm>
                     <a:prstGeom prst="rect">
                       <a:avLst/>
@@ -4877,6 +4928,30 @@
     <w:p>
       <w:pPr>
         <w:rPr>
+          <w:rFonts w:ascii="LMRoman12-Bold" w:hAnsi="LMRoman12-Bold" w:cs="LMRoman12-Bold"/>
+          <w:b/>
+          <w:bCs/>
+          <w:sz w:val="28"/>
+          <w:szCs w:val="28"/>
+          <w:u w:val="single"/>
+        </w:rPr>
+      </w:pPr>
+    </w:p>
+    <w:p>
+      <w:pPr>
+        <w:rPr>
+          <w:rFonts w:ascii="LMRoman12-Bold" w:hAnsi="LMRoman12-Bold" w:cs="LMRoman12-Bold"/>
+          <w:b/>
+          <w:bCs/>
+          <w:sz w:val="28"/>
+          <w:szCs w:val="28"/>
+          <w:u w:val="single"/>
+        </w:rPr>
+      </w:pPr>
+    </w:p>
+    <w:p>
+      <w:pPr>
+        <w:rPr>
           <w:rFonts w:ascii="BitstreamVeraSans-Roman" w:hAnsi="BitstreamVeraSans-Roman" w:cs="BitstreamVeraSans-Roman"/>
           <w:b/>
           <w:sz w:val="29"/>
@@ -4893,6 +4968,7 @@
           <w:szCs w:val="28"/>
           <w:u w:val="single"/>
         </w:rPr>
+        <w:lastRenderedPageBreak/>
         <w:t xml:space="preserve">Plot: </w:t>
       </w:r>
       <w:r>
@@ -4918,8 +4994,8 @@
         </w:rPr>
         <w:drawing>
           <wp:inline distT="0" distB="0" distL="0" distR="0">
-            <wp:extent cx="5943600" cy="4461776"/>
-            <wp:effectExtent l="19050" t="0" r="0" b="0"/>
+            <wp:extent cx="6120000" cy="4604400"/>
+            <wp:effectExtent l="0" t="0" r="0" b="0"/>
             <wp:docPr id="7" name="Picture 7"/>
             <wp:cNvGraphicFramePr>
               <a:graphicFrameLocks xmlns:a="http://schemas.openxmlformats.org/drawingml/2006/main" noChangeAspect="1"/>
@@ -4943,7 +5019,7 @@
                   <pic:spPr bwMode="auto">
                     <a:xfrm>
                       <a:off x="0" y="0"/>
-                      <a:ext cx="5943600" cy="4461776"/>
+                      <a:ext cx="6120000" cy="4604400"/>
                     </a:xfrm>
                     <a:prstGeom prst="rect">
                       <a:avLst/>
@@ -4973,7 +5049,9 @@
           <w:u w:val="single"/>
         </w:rPr>
       </w:pPr>
-      <w:r>
+    </w:p>
+    <w:p>
+      <w:pPr>
         <w:rPr>
           <w:rFonts w:ascii="BitstreamVeraSans-Roman" w:hAnsi="BitstreamVeraSans-Roman" w:cs="BitstreamVeraSans-Roman"/>
           <w:b/>
@@ -4981,6 +5059,93 @@
           <w:szCs w:val="29"/>
           <w:u w:val="single"/>
         </w:rPr>
+      </w:pPr>
+    </w:p>
+    <w:p>
+      <w:pPr>
+        <w:rPr>
+          <w:rFonts w:ascii="BitstreamVeraSans-Roman" w:hAnsi="BitstreamVeraSans-Roman" w:cs="BitstreamVeraSans-Roman"/>
+          <w:b/>
+          <w:sz w:val="29"/>
+          <w:szCs w:val="29"/>
+          <w:u w:val="single"/>
+        </w:rPr>
+      </w:pPr>
+    </w:p>
+    <w:p>
+      <w:pPr>
+        <w:rPr>
+          <w:rFonts w:ascii="BitstreamVeraSans-Roman" w:hAnsi="BitstreamVeraSans-Roman" w:cs="BitstreamVeraSans-Roman"/>
+          <w:b/>
+          <w:sz w:val="29"/>
+          <w:szCs w:val="29"/>
+          <w:u w:val="single"/>
+        </w:rPr>
+      </w:pPr>
+    </w:p>
+    <w:p>
+      <w:pPr>
+        <w:rPr>
+          <w:rFonts w:ascii="BitstreamVeraSans-Roman" w:hAnsi="BitstreamVeraSans-Roman" w:cs="BitstreamVeraSans-Roman"/>
+          <w:b/>
+          <w:sz w:val="29"/>
+          <w:szCs w:val="29"/>
+          <w:u w:val="single"/>
+        </w:rPr>
+      </w:pPr>
+    </w:p>
+    <w:p>
+      <w:pPr>
+        <w:rPr>
+          <w:rFonts w:ascii="BitstreamVeraSans-Roman" w:hAnsi="BitstreamVeraSans-Roman" w:cs="BitstreamVeraSans-Roman"/>
+          <w:b/>
+          <w:sz w:val="29"/>
+          <w:szCs w:val="29"/>
+          <w:u w:val="single"/>
+        </w:rPr>
+      </w:pPr>
+    </w:p>
+    <w:p>
+      <w:pPr>
+        <w:rPr>
+          <w:rFonts w:ascii="BitstreamVeraSans-Roman" w:hAnsi="BitstreamVeraSans-Roman" w:cs="BitstreamVeraSans-Roman"/>
+          <w:b/>
+          <w:sz w:val="29"/>
+          <w:szCs w:val="29"/>
+          <w:u w:val="single"/>
+        </w:rPr>
+      </w:pPr>
+    </w:p>
+    <w:p>
+      <w:pPr>
+        <w:rPr>
+          <w:rFonts w:ascii="BitstreamVeraSans-Roman" w:hAnsi="BitstreamVeraSans-Roman" w:cs="BitstreamVeraSans-Roman"/>
+          <w:b/>
+          <w:sz w:val="29"/>
+          <w:szCs w:val="29"/>
+          <w:u w:val="single"/>
+        </w:rPr>
+      </w:pPr>
+    </w:p>
+    <w:p>
+      <w:pPr>
+        <w:rPr>
+          <w:rFonts w:ascii="BitstreamVeraSans-Roman" w:hAnsi="BitstreamVeraSans-Roman" w:cs="BitstreamVeraSans-Roman"/>
+          <w:b/>
+          <w:sz w:val="29"/>
+          <w:szCs w:val="29"/>
+          <w:u w:val="single"/>
+        </w:rPr>
+      </w:pPr>
+      <w:r>
+        <w:rPr>
+          <w:rFonts w:ascii="BitstreamVeraSans-Roman" w:hAnsi="BitstreamVeraSans-Roman" w:cs="BitstreamVeraSans-Roman"/>
+          <w:b/>
+          <w:sz w:val="29"/>
+          <w:szCs w:val="29"/>
+          <w:u w:val="single"/>
+        </w:rPr>
+        <w:lastRenderedPageBreak/>
         <w:t>Plot: L2 Miss Ratio:</w:t>
       </w:r>
     </w:p>
@@ -5006,11 +5171,10 @@
           <w:u w:val="single"/>
           <w:lang w:val="de-DE" w:eastAsia="de-DE"/>
         </w:rPr>
-        <w:lastRenderedPageBreak/>
         <w:drawing>
           <wp:inline distT="0" distB="0" distL="0" distR="0">
-            <wp:extent cx="5945815" cy="2902688"/>
-            <wp:effectExtent l="19050" t="0" r="0" b="0"/>
+            <wp:extent cx="6120000" cy="4604400"/>
+            <wp:effectExtent l="0" t="0" r="0" b="0"/>
             <wp:docPr id="8" name="Picture 8"/>
             <wp:cNvGraphicFramePr>
               <a:graphicFrameLocks xmlns:a="http://schemas.openxmlformats.org/drawingml/2006/main" noChangeAspect="1"/>
@@ -5034,7 +5198,7 @@
                   <pic:spPr bwMode="auto">
                     <a:xfrm>
                       <a:off x="0" y="0"/>
-                      <a:ext cx="5943600" cy="2901607"/>
+                      <a:ext cx="6120000" cy="4604400"/>
                     </a:xfrm>
                     <a:prstGeom prst="rect">
                       <a:avLst/>
@@ -5077,15 +5241,100 @@
           <w:u w:val="single"/>
         </w:rPr>
       </w:pPr>
-      <w:r>
-        <w:rPr>
-          <w:rFonts w:ascii="LMRoman12-Bold" w:hAnsi="LMRoman12-Bold" w:cs="LMRoman12-Bold"/>
-          <w:b/>
-          <w:bCs/>
-          <w:sz w:val="28"/>
-          <w:szCs w:val="28"/>
-          <w:u w:val="single"/>
-        </w:rPr>
+    </w:p>
+    <w:p>
+      <w:pPr>
+        <w:rPr>
+          <w:rFonts w:ascii="LMRoman12-Bold" w:hAnsi="LMRoman12-Bold" w:cs="LMRoman12-Bold"/>
+          <w:b/>
+          <w:bCs/>
+          <w:sz w:val="28"/>
+          <w:szCs w:val="28"/>
+          <w:u w:val="single"/>
+        </w:rPr>
+      </w:pPr>
+    </w:p>
+    <w:p>
+      <w:pPr>
+        <w:rPr>
+          <w:rFonts w:ascii="LMRoman12-Bold" w:hAnsi="LMRoman12-Bold" w:cs="LMRoman12-Bold"/>
+          <w:b/>
+          <w:bCs/>
+          <w:sz w:val="28"/>
+          <w:szCs w:val="28"/>
+          <w:u w:val="single"/>
+        </w:rPr>
+      </w:pPr>
+    </w:p>
+    <w:p>
+      <w:pPr>
+        <w:rPr>
+          <w:rFonts w:ascii="LMRoman12-Bold" w:hAnsi="LMRoman12-Bold" w:cs="LMRoman12-Bold"/>
+          <w:b/>
+          <w:bCs/>
+          <w:sz w:val="28"/>
+          <w:szCs w:val="28"/>
+          <w:u w:val="single"/>
+        </w:rPr>
+      </w:pPr>
+    </w:p>
+    <w:p>
+      <w:pPr>
+        <w:rPr>
+          <w:rFonts w:ascii="LMRoman12-Bold" w:hAnsi="LMRoman12-Bold" w:cs="LMRoman12-Bold"/>
+          <w:b/>
+          <w:bCs/>
+          <w:sz w:val="28"/>
+          <w:szCs w:val="28"/>
+          <w:u w:val="single"/>
+        </w:rPr>
+      </w:pPr>
+    </w:p>
+    <w:p>
+      <w:pPr>
+        <w:rPr>
+          <w:rFonts w:ascii="LMRoman12-Bold" w:hAnsi="LMRoman12-Bold" w:cs="LMRoman12-Bold"/>
+          <w:b/>
+          <w:bCs/>
+          <w:sz w:val="28"/>
+          <w:szCs w:val="28"/>
+          <w:u w:val="single"/>
+        </w:rPr>
+      </w:pPr>
+    </w:p>
+    <w:p>
+      <w:pPr>
+        <w:rPr>
+          <w:rFonts w:ascii="LMRoman12-Bold" w:hAnsi="LMRoman12-Bold" w:cs="LMRoman12-Bold"/>
+          <w:b/>
+          <w:bCs/>
+          <w:sz w:val="28"/>
+          <w:szCs w:val="28"/>
+          <w:u w:val="single"/>
+        </w:rPr>
+      </w:pPr>
+    </w:p>
+    <w:p>
+      <w:pPr>
+        <w:rPr>
+          <w:rFonts w:ascii="LMRoman12-Bold" w:hAnsi="LMRoman12-Bold" w:cs="LMRoman12-Bold"/>
+          <w:b/>
+          <w:bCs/>
+          <w:sz w:val="28"/>
+          <w:szCs w:val="28"/>
+          <w:u w:val="single"/>
+        </w:rPr>
+      </w:pPr>
+      <w:r>
+        <w:rPr>
+          <w:rFonts w:ascii="LMRoman12-Bold" w:hAnsi="LMRoman12-Bold" w:cs="LMRoman12-Bold"/>
+          <w:b/>
+          <w:bCs/>
+          <w:sz w:val="28"/>
+          <w:szCs w:val="28"/>
+          <w:u w:val="single"/>
+        </w:rPr>
+        <w:lastRenderedPageBreak/>
         <w:t xml:space="preserve">Plot: </w:t>
       </w:r>
       <w:r>
@@ -5135,8 +5384,8 @@
         </w:rPr>
         <w:drawing>
           <wp:inline distT="0" distB="0" distL="0" distR="0">
-            <wp:extent cx="5945815" cy="3338624"/>
-            <wp:effectExtent l="19050" t="0" r="0" b="0"/>
+            <wp:extent cx="6120000" cy="4604400"/>
+            <wp:effectExtent l="0" t="0" r="0" b="0"/>
             <wp:docPr id="9" name="Picture 9"/>
             <wp:cNvGraphicFramePr>
               <a:graphicFrameLocks xmlns:a="http://schemas.openxmlformats.org/drawingml/2006/main" noChangeAspect="1"/>
@@ -5160,7 +5409,7 @@
                   <pic:spPr bwMode="auto">
                     <a:xfrm>
                       <a:off x="0" y="0"/>
-                      <a:ext cx="5943600" cy="3337380"/>
+                      <a:ext cx="6120000" cy="4604400"/>
                     </a:xfrm>
                     <a:prstGeom prst="rect">
                       <a:avLst/>
@@ -5203,15 +5452,100 @@
           <w:u w:val="single"/>
         </w:rPr>
       </w:pPr>
-      <w:r>
-        <w:rPr>
-          <w:rFonts w:ascii="LMRoman12-Bold" w:hAnsi="LMRoman12-Bold" w:cs="LMRoman12-Bold"/>
-          <w:b/>
-          <w:bCs/>
-          <w:sz w:val="28"/>
-          <w:szCs w:val="28"/>
-          <w:u w:val="single"/>
-        </w:rPr>
+    </w:p>
+    <w:p>
+      <w:pPr>
+        <w:rPr>
+          <w:rFonts w:ascii="LMRoman12-Bold" w:hAnsi="LMRoman12-Bold" w:cs="LMRoman12-Bold"/>
+          <w:b/>
+          <w:bCs/>
+          <w:sz w:val="28"/>
+          <w:szCs w:val="28"/>
+          <w:u w:val="single"/>
+        </w:rPr>
+      </w:pPr>
+    </w:p>
+    <w:p>
+      <w:pPr>
+        <w:rPr>
+          <w:rFonts w:ascii="LMRoman12-Bold" w:hAnsi="LMRoman12-Bold" w:cs="LMRoman12-Bold"/>
+          <w:b/>
+          <w:bCs/>
+          <w:sz w:val="28"/>
+          <w:szCs w:val="28"/>
+          <w:u w:val="single"/>
+        </w:rPr>
+      </w:pPr>
+    </w:p>
+    <w:p>
+      <w:pPr>
+        <w:rPr>
+          <w:rFonts w:ascii="LMRoman12-Bold" w:hAnsi="LMRoman12-Bold" w:cs="LMRoman12-Bold"/>
+          <w:b/>
+          <w:bCs/>
+          <w:sz w:val="28"/>
+          <w:szCs w:val="28"/>
+          <w:u w:val="single"/>
+        </w:rPr>
+      </w:pPr>
+    </w:p>
+    <w:p>
+      <w:pPr>
+        <w:rPr>
+          <w:rFonts w:ascii="LMRoman12-Bold" w:hAnsi="LMRoman12-Bold" w:cs="LMRoman12-Bold"/>
+          <w:b/>
+          <w:bCs/>
+          <w:sz w:val="28"/>
+          <w:szCs w:val="28"/>
+          <w:u w:val="single"/>
+        </w:rPr>
+      </w:pPr>
+    </w:p>
+    <w:p>
+      <w:pPr>
+        <w:rPr>
+          <w:rFonts w:ascii="LMRoman12-Bold" w:hAnsi="LMRoman12-Bold" w:cs="LMRoman12-Bold"/>
+          <w:b/>
+          <w:bCs/>
+          <w:sz w:val="28"/>
+          <w:szCs w:val="28"/>
+          <w:u w:val="single"/>
+        </w:rPr>
+      </w:pPr>
+    </w:p>
+    <w:p>
+      <w:pPr>
+        <w:rPr>
+          <w:rFonts w:ascii="LMRoman12-Bold" w:hAnsi="LMRoman12-Bold" w:cs="LMRoman12-Bold"/>
+          <w:b/>
+          <w:bCs/>
+          <w:sz w:val="28"/>
+          <w:szCs w:val="28"/>
+          <w:u w:val="single"/>
+        </w:rPr>
+      </w:pPr>
+    </w:p>
+    <w:p>
+      <w:pPr>
+        <w:rPr>
+          <w:rFonts w:ascii="LMRoman12-Bold" w:hAnsi="LMRoman12-Bold" w:cs="LMRoman12-Bold"/>
+          <w:b/>
+          <w:bCs/>
+          <w:sz w:val="28"/>
+          <w:szCs w:val="28"/>
+          <w:u w:val="single"/>
+        </w:rPr>
+      </w:pPr>
+      <w:r>
+        <w:rPr>
+          <w:rFonts w:ascii="LMRoman12-Bold" w:hAnsi="LMRoman12-Bold" w:cs="LMRoman12-Bold"/>
+          <w:b/>
+          <w:bCs/>
+          <w:sz w:val="28"/>
+          <w:szCs w:val="28"/>
+          <w:u w:val="single"/>
+        </w:rPr>
+        <w:lastRenderedPageBreak/>
         <w:t>Plot:</w:t>
       </w:r>
       <w:r>
@@ -5264,11 +5598,10 @@
           <w:u w:val="single"/>
           <w:lang w:val="de-DE" w:eastAsia="de-DE"/>
         </w:rPr>
-        <w:lastRenderedPageBreak/>
         <w:drawing>
           <wp:inline distT="0" distB="0" distL="0" distR="0">
-            <wp:extent cx="5945815" cy="2892055"/>
-            <wp:effectExtent l="19050" t="0" r="0" b="0"/>
+            <wp:extent cx="6120000" cy="4604400"/>
+            <wp:effectExtent l="0" t="0" r="0" b="0"/>
             <wp:docPr id="10" name="Picture 10"/>
             <wp:cNvGraphicFramePr>
               <a:graphicFrameLocks xmlns:a="http://schemas.openxmlformats.org/drawingml/2006/main" noChangeAspect="1"/>
@@ -5292,7 +5625,7 @@
                   <pic:spPr bwMode="auto">
                     <a:xfrm>
                       <a:off x="0" y="0"/>
-                      <a:ext cx="5943600" cy="2890978"/>
+                      <a:ext cx="6120000" cy="4604400"/>
                     </a:xfrm>
                     <a:prstGeom prst="rect">
                       <a:avLst/>
@@ -5335,15 +5668,100 @@
           <w:u w:val="single"/>
         </w:rPr>
       </w:pPr>
-      <w:r>
-        <w:rPr>
-          <w:rFonts w:ascii="LMRoman12-Bold" w:hAnsi="LMRoman12-Bold" w:cs="LMRoman12-Bold"/>
-          <w:b/>
-          <w:bCs/>
-          <w:sz w:val="28"/>
-          <w:szCs w:val="28"/>
-          <w:u w:val="single"/>
-        </w:rPr>
+    </w:p>
+    <w:p>
+      <w:pPr>
+        <w:rPr>
+          <w:rFonts w:ascii="LMRoman12-Bold" w:hAnsi="LMRoman12-Bold" w:cs="LMRoman12-Bold"/>
+          <w:b/>
+          <w:bCs/>
+          <w:sz w:val="28"/>
+          <w:szCs w:val="28"/>
+          <w:u w:val="single"/>
+        </w:rPr>
+      </w:pPr>
+    </w:p>
+    <w:p>
+      <w:pPr>
+        <w:rPr>
+          <w:rFonts w:ascii="LMRoman12-Bold" w:hAnsi="LMRoman12-Bold" w:cs="LMRoman12-Bold"/>
+          <w:b/>
+          <w:bCs/>
+          <w:sz w:val="28"/>
+          <w:szCs w:val="28"/>
+          <w:u w:val="single"/>
+        </w:rPr>
+      </w:pPr>
+    </w:p>
+    <w:p>
+      <w:pPr>
+        <w:rPr>
+          <w:rFonts w:ascii="LMRoman12-Bold" w:hAnsi="LMRoman12-Bold" w:cs="LMRoman12-Bold"/>
+          <w:b/>
+          <w:bCs/>
+          <w:sz w:val="28"/>
+          <w:szCs w:val="28"/>
+          <w:u w:val="single"/>
+        </w:rPr>
+      </w:pPr>
+    </w:p>
+    <w:p>
+      <w:pPr>
+        <w:rPr>
+          <w:rFonts w:ascii="LMRoman12-Bold" w:hAnsi="LMRoman12-Bold" w:cs="LMRoman12-Bold"/>
+          <w:b/>
+          <w:bCs/>
+          <w:sz w:val="28"/>
+          <w:szCs w:val="28"/>
+          <w:u w:val="single"/>
+        </w:rPr>
+      </w:pPr>
+    </w:p>
+    <w:p>
+      <w:pPr>
+        <w:rPr>
+          <w:rFonts w:ascii="LMRoman12-Bold" w:hAnsi="LMRoman12-Bold" w:cs="LMRoman12-Bold"/>
+          <w:b/>
+          <w:bCs/>
+          <w:sz w:val="28"/>
+          <w:szCs w:val="28"/>
+          <w:u w:val="single"/>
+        </w:rPr>
+      </w:pPr>
+    </w:p>
+    <w:p>
+      <w:pPr>
+        <w:rPr>
+          <w:rFonts w:ascii="LMRoman12-Bold" w:hAnsi="LMRoman12-Bold" w:cs="LMRoman12-Bold"/>
+          <w:b/>
+          <w:bCs/>
+          <w:sz w:val="28"/>
+          <w:szCs w:val="28"/>
+          <w:u w:val="single"/>
+        </w:rPr>
+      </w:pPr>
+    </w:p>
+    <w:p>
+      <w:pPr>
+        <w:rPr>
+          <w:rFonts w:ascii="LMRoman12-Bold" w:hAnsi="LMRoman12-Bold" w:cs="LMRoman12-Bold"/>
+          <w:b/>
+          <w:bCs/>
+          <w:sz w:val="28"/>
+          <w:szCs w:val="28"/>
+          <w:u w:val="single"/>
+        </w:rPr>
+      </w:pPr>
+      <w:r>
+        <w:rPr>
+          <w:rFonts w:ascii="LMRoman12-Bold" w:hAnsi="LMRoman12-Bold" w:cs="LMRoman12-Bold"/>
+          <w:b/>
+          <w:bCs/>
+          <w:sz w:val="28"/>
+          <w:szCs w:val="28"/>
+          <w:u w:val="single"/>
+        </w:rPr>
+        <w:lastRenderedPageBreak/>
         <w:t xml:space="preserve">Plot: </w:t>
       </w:r>
       <w:proofErr w:type="spellStart"/>
@@ -5395,8 +5813,8 @@
         </w:rPr>
         <w:drawing>
           <wp:inline distT="0" distB="0" distL="0" distR="0">
-            <wp:extent cx="5945815" cy="3264196"/>
-            <wp:effectExtent l="19050" t="0" r="0" b="0"/>
+            <wp:extent cx="6120000" cy="4604400"/>
+            <wp:effectExtent l="0" t="0" r="0" b="0"/>
             <wp:docPr id="11" name="Picture 11"/>
             <wp:cNvGraphicFramePr>
               <a:graphicFrameLocks xmlns:a="http://schemas.openxmlformats.org/drawingml/2006/main" noChangeAspect="1"/>
@@ -5420,7 +5838,7 @@
                   <pic:spPr bwMode="auto">
                     <a:xfrm>
                       <a:off x="0" y="0"/>
-                      <a:ext cx="5943600" cy="3262980"/>
+                      <a:ext cx="6120000" cy="4604400"/>
                     </a:xfrm>
                     <a:prstGeom prst="rect">
                       <a:avLst/>
@@ -5542,7 +5960,7 @@
         <w:noProof/>
         <w:lang w:val="de-DE"/>
       </w:rPr>
-      <w:t>6</w:t>
+      <w:t>1</w:t>
     </w:r>
     <w:r>
       <w:rPr>
@@ -7020,7 +7438,7 @@
     <w:rsid w:val="00B861DE"/>
     <w:rsid w:val="00BC558A"/>
     <w:rsid w:val="00DB39BD"/>
-    <w:rsid w:val="00F4060B"/>
+    <w:rsid w:val="00F77D6E"/>
   </w:rsids>
   <m:mathPr>
     <m:mathFont m:val="Cambria Math"/>
@@ -7804,7 +8222,7 @@
 </file>
 
 <file path=customXml/itemProps2.xml><?xml version="1.0" encoding="utf-8"?>
-<ds:datastoreItem xmlns:ds="http://schemas.openxmlformats.org/officeDocument/2006/customXml" ds:itemID="{5A873AEB-A983-4800-A8E5-F8736B56C74D}">
+<ds:datastoreItem xmlns:ds="http://schemas.openxmlformats.org/officeDocument/2006/customXml" ds:itemID="{8A0171A2-D83D-4D94-84DF-D0548DCB1DC1}">
   <ds:schemaRefs>
     <ds:schemaRef ds:uri="http://schemas.openxmlformats.org/officeDocument/2006/bibliography"/>
   </ds:schemaRefs>

</xml_diff>